<commit_message>
Added DAO, ConnectionHandler,Filters; Edited beans
</commit_message>
<xml_diff>
--- a/docs/Internal_Documentazione Progetto.docx
+++ b/docs/Internal_Documentazione Progetto.docx
@@ -613,7 +613,7 @@
                             </w:r>
                             <w:proofErr w:type="spellStart"/>
                             <w:r>
-                              <w:t>ID_Creatior</w:t>
+                              <w:t>ID_Creator</w:t>
                             </w:r>
                             <w:proofErr w:type="spellEnd"/>
                             <w:r>
@@ -691,7 +691,7 @@
                       </w:r>
                       <w:proofErr w:type="spellStart"/>
                       <w:r>
-                        <w:t>ID_Creatior</w:t>
+                        <w:t>ID_Creator</w:t>
                       </w:r>
                       <w:proofErr w:type="spellEnd"/>
                       <w:r>
@@ -1581,10 +1581,7 @@
                           <w:p>
                             <w:proofErr w:type="gramStart"/>
                             <w:r>
-                              <w:t>1:</w:t>
-                            </w:r>
-                            <w:r>
-                              <w:t>n</w:t>
+                              <w:t>1:n</w:t>
                             </w:r>
                             <w:proofErr w:type="gramEnd"/>
                           </w:p>
@@ -1616,10 +1613,7 @@
                     <w:p>
                       <w:proofErr w:type="gramStart"/>
                       <w:r>
-                        <w:t>1:</w:t>
-                      </w:r>
-                      <w:r>
-                        <w:t>n</w:t>
+                        <w:t>1:n</w:t>
                       </w:r>
                       <w:proofErr w:type="gramEnd"/>
                     </w:p>
@@ -2160,7 +2154,7 @@
                                 <w:b/>
                                 <w:bCs/>
                               </w:rPr>
-                              <w:t>IDUser</w:t>
+                              <w:t>IDMeeting</w:t>
                             </w:r>
                             <w:proofErr w:type="spellEnd"/>
                             <w:r>
@@ -2176,9 +2170,16 @@
                                 <w:b/>
                                 <w:bCs/>
                               </w:rPr>
-                              <w:t>IDMeeting</w:t>
+                              <w:t>IDUser</w:t>
                             </w:r>
                             <w:proofErr w:type="spellEnd"/>
+                            <w:r>
+                              <w:rPr>
+                                <w:b/>
+                                <w:bCs/>
+                              </w:rPr>
+                              <w:br/>
+                            </w:r>
                           </w:p>
                           <w:p/>
                         </w:txbxContent>
@@ -2230,7 +2231,7 @@
                           <w:b/>
                           <w:bCs/>
                         </w:rPr>
-                        <w:t>IDUser</w:t>
+                        <w:t>IDMeeting</w:t>
                       </w:r>
                       <w:proofErr w:type="spellEnd"/>
                       <w:r>
@@ -2246,9 +2247,16 @@
                           <w:b/>
                           <w:bCs/>
                         </w:rPr>
-                        <w:t>IDMeeting</w:t>
+                        <w:t>IDUser</w:t>
                       </w:r>
                       <w:proofErr w:type="spellEnd"/>
+                      <w:r>
+                        <w:rPr>
+                          <w:b/>
+                          <w:bCs/>
+                        </w:rPr>
+                        <w:br/>
+                      </w:r>
                     </w:p>
                     <w:p/>
                   </w:txbxContent>
@@ -4313,6 +4321,20 @@
       <w:pPr>
         <w:pStyle w:val="Paragrafoelenco"/>
         <w:numPr>
+          <w:ilvl w:val="1"/>
+          <w:numId w:val="1"/>
+        </w:numPr>
+      </w:pPr>
+      <w:proofErr w:type="spellStart"/>
+      <w:r>
+        <w:t>Invitation</w:t>
+      </w:r>
+      <w:proofErr w:type="spellEnd"/>
+    </w:p>
+    <w:p>
+      <w:pPr>
+        <w:pStyle w:val="Paragrafoelenco"/>
+        <w:numPr>
           <w:ilvl w:val="0"/>
           <w:numId w:val="1"/>
         </w:numPr>
@@ -4377,6 +4399,114 @@
       <w:pPr>
         <w:pStyle w:val="Paragrafoelenco"/>
         <w:numPr>
+          <w:ilvl w:val="2"/>
+          <w:numId w:val="1"/>
+        </w:numPr>
+      </w:pPr>
+      <w:proofErr w:type="spellStart"/>
+      <w:proofErr w:type="gramStart"/>
+      <w:r>
+        <w:t>registerUser</w:t>
+      </w:r>
+      <w:proofErr w:type="spellEnd"/>
+      <w:r>
+        <w:t>(</w:t>
+      </w:r>
+      <w:proofErr w:type="spellStart"/>
+      <w:proofErr w:type="gramEnd"/>
+      <w:r>
+        <w:t>String</w:t>
+      </w:r>
+      <w:proofErr w:type="spellEnd"/>
+      <w:r>
+        <w:t xml:space="preserve"> </w:t>
+      </w:r>
+      <w:proofErr w:type="spellStart"/>
+      <w:r>
+        <w:t>name</w:t>
+      </w:r>
+      <w:proofErr w:type="spellEnd"/>
+      <w:r>
+        <w:t xml:space="preserve">, </w:t>
+      </w:r>
+      <w:proofErr w:type="spellStart"/>
+      <w:r>
+        <w:t>String</w:t>
+      </w:r>
+      <w:proofErr w:type="spellEnd"/>
+      <w:r>
+        <w:t xml:space="preserve"> </w:t>
+      </w:r>
+      <w:proofErr w:type="spellStart"/>
+      <w:r>
+        <w:t>surname</w:t>
+      </w:r>
+      <w:proofErr w:type="spellEnd"/>
+      <w:r>
+        <w:t xml:space="preserve">, </w:t>
+      </w:r>
+      <w:proofErr w:type="spellStart"/>
+      <w:r>
+        <w:t>String</w:t>
+      </w:r>
+      <w:proofErr w:type="spellEnd"/>
+      <w:r>
+        <w:t xml:space="preserve"> mail, </w:t>
+      </w:r>
+      <w:proofErr w:type="spellStart"/>
+      <w:r>
+        <w:t>String</w:t>
+      </w:r>
+      <w:proofErr w:type="spellEnd"/>
+      <w:r>
+        <w:t xml:space="preserve"> password)</w:t>
+      </w:r>
+    </w:p>
+    <w:p>
+      <w:pPr>
+        <w:pStyle w:val="Paragrafoelenco"/>
+        <w:numPr>
+          <w:ilvl w:val="2"/>
+          <w:numId w:val="1"/>
+        </w:numPr>
+      </w:pPr>
+      <w:proofErr w:type="spellStart"/>
+      <w:proofErr w:type="gramStart"/>
+      <w:r>
+        <w:t>get</w:t>
+      </w:r>
+      <w:r>
+        <w:t>OtherUsers</w:t>
+      </w:r>
+      <w:proofErr w:type="spellEnd"/>
+      <w:r>
+        <w:t>(</w:t>
+      </w:r>
+      <w:proofErr w:type="spellStart"/>
+      <w:proofErr w:type="gramEnd"/>
+      <w:r>
+        <w:t>int</w:t>
+      </w:r>
+      <w:proofErr w:type="spellEnd"/>
+      <w:r>
+        <w:t xml:space="preserve"> </w:t>
+      </w:r>
+      <w:proofErr w:type="spellStart"/>
+      <w:r>
+        <w:t>id</w:t>
+      </w:r>
+      <w:r>
+        <w:t>user</w:t>
+      </w:r>
+      <w:proofErr w:type="spellEnd"/>
+      <w:r>
+        <w:t>)</w:t>
+      </w:r>
+    </w:p>
+    <w:p>
+      <w:pPr>
+        <w:pStyle w:val="Paragrafoelenco"/>
+        <w:numPr>
           <w:ilvl w:val="1"/>
           <w:numId w:val="1"/>
         </w:numPr>
@@ -4404,13 +4534,42 @@
       <w:r>
         <w:t>(</w:t>
       </w:r>
+      <w:proofErr w:type="spellStart"/>
       <w:proofErr w:type="gramEnd"/>
       <w:r>
-        <w:t xml:space="preserve">meeting, </w:t>
+        <w:t>ID_Creator</w:t>
+      </w:r>
+      <w:proofErr w:type="spellEnd"/>
+      <w:r>
+        <w:t xml:space="preserve">, </w:t>
       </w:r>
       <w:proofErr w:type="spellStart"/>
       <w:r>
-        <w:t>owner</w:t>
+        <w:t>title</w:t>
+      </w:r>
+      <w:proofErr w:type="spellEnd"/>
+      <w:r>
+        <w:t xml:space="preserve">, </w:t>
+      </w:r>
+      <w:proofErr w:type="spellStart"/>
+      <w:r>
+        <w:t>startDate</w:t>
+      </w:r>
+      <w:proofErr w:type="spellEnd"/>
+      <w:r>
+        <w:t xml:space="preserve">, </w:t>
+      </w:r>
+      <w:proofErr w:type="spellStart"/>
+      <w:r>
+        <w:t>duration</w:t>
+      </w:r>
+      <w:proofErr w:type="spellEnd"/>
+      <w:r>
+        <w:t xml:space="preserve">, </w:t>
+      </w:r>
+      <w:proofErr w:type="spellStart"/>
+      <w:r>
+        <w:t>capacity</w:t>
       </w:r>
       <w:proofErr w:type="spellEnd"/>
       <w:r>
@@ -4436,31 +4595,6 @@
       <w:proofErr w:type="spellStart"/>
       <w:r>
         <w:t>owner</w:t>
-      </w:r>
-      <w:proofErr w:type="spellEnd"/>
-      <w:r>
-        <w:t>)</w:t>
-      </w:r>
-    </w:p>
-    <w:p>
-      <w:pPr>
-        <w:pStyle w:val="Paragrafoelenco"/>
-        <w:numPr>
-          <w:ilvl w:val="2"/>
-          <w:numId w:val="1"/>
-        </w:numPr>
-      </w:pPr>
-      <w:proofErr w:type="spellStart"/>
-      <w:r>
-        <w:t>findMeetingsByInvitation</w:t>
-      </w:r>
-      <w:proofErr w:type="spellEnd"/>
-      <w:r>
-        <w:t>(</w:t>
-      </w:r>
-      <w:proofErr w:type="spellStart"/>
-      <w:r>
-        <w:t>user</w:t>
       </w:r>
       <w:proofErr w:type="spellEnd"/>
       <w:r>
@@ -4513,6 +4647,34 @@
       <w:r>
         <w:t>)</w:t>
       </w:r>
+      <w:r>
+        <w:t xml:space="preserve"> </w:t>
+      </w:r>
+    </w:p>
+    <w:p>
+      <w:pPr>
+        <w:pStyle w:val="Paragrafoelenco"/>
+        <w:numPr>
+          <w:ilvl w:val="2"/>
+          <w:numId w:val="1"/>
+        </w:numPr>
+      </w:pPr>
+      <w:proofErr w:type="spellStart"/>
+      <w:r>
+        <w:t>findMeetingsByInvitation</w:t>
+      </w:r>
+      <w:proofErr w:type="spellEnd"/>
+      <w:r>
+        <w:t>(</w:t>
+      </w:r>
+      <w:proofErr w:type="spellStart"/>
+      <w:r>
+        <w:t>user</w:t>
+      </w:r>
+      <w:proofErr w:type="spellEnd"/>
+      <w:r>
+        <w:t>)</w:t>
+      </w:r>
     </w:p>
     <w:p>
       <w:pPr>
@@ -4737,6 +4899,7 @@
         </w:numPr>
       </w:pPr>
       <w:r>
+        <w:lastRenderedPageBreak/>
         <w:t>Home</w:t>
       </w:r>
     </w:p>
@@ -4818,27 +4981,14 @@
     <w:pPr>
       <w:pStyle w:val="Intestazione"/>
     </w:pPr>
-    <w:r>
-      <w:fldChar w:fldCharType="begin"/>
-    </w:r>
-    <w:r>
-      <w:instrText xml:space="preserve"> AUTHOR  \* MERGEFORMAT </w:instrText>
-    </w:r>
-    <w:r>
-      <w:fldChar w:fldCharType="separate"/>
-    </w:r>
-    <w:r>
-      <w:rPr>
-        <w:noProof/>
-      </w:rPr>
-      <w:t>Alessandro Sironi</w:t>
-    </w:r>
-    <w:r>
-      <w:rPr>
-        <w:noProof/>
-      </w:rPr>
-      <w:fldChar w:fldCharType="end"/>
-    </w:r>
+    <w:fldSimple w:instr=" AUTHOR  \* MERGEFORMAT ">
+      <w:r>
+        <w:rPr>
+          <w:noProof/>
+        </w:rPr>
+        <w:t>Alessandro Sironi</w:t>
+      </w:r>
+    </w:fldSimple>
   </w:p>
 </w:hdr>
 </file>

</xml_diff>

<commit_message>
Filter modified, web.xml changes
</commit_message>
<xml_diff>
--- a/docs/Internal_Documentazione Progetto.docx
+++ b/docs/Internal_Documentazione Progetto.docx
@@ -1,6 +1,6 @@
 
 <file path=word/document.xml><?xml version="1.0" encoding="utf-8"?>
-<w:document xmlns:wpc="http://schemas.microsoft.com/office/word/2010/wordprocessingCanvas" xmlns:cx="http://schemas.microsoft.com/office/drawing/2014/chartex" xmlns:cx1="http://schemas.microsoft.com/office/drawing/2015/9/8/chartex" xmlns:cx2="http://schemas.microsoft.com/office/drawing/2015/10/21/chartex" xmlns:cx3="http://schemas.microsoft.com/office/drawing/2016/5/9/chartex" xmlns:cx4="http://schemas.microsoft.com/office/drawing/2016/5/10/chartex" xmlns:cx5="http://schemas.microsoft.com/office/drawing/2016/5/11/chartex" xmlns:cx6="http://schemas.microsoft.com/office/drawing/2016/5/12/chartex" xmlns:cx7="http://schemas.microsoft.com/office/drawing/2016/5/13/chartex" xmlns:cx8="http://schemas.microsoft.com/office/drawing/2016/5/14/chartex" xmlns:mc="http://schemas.openxmlformats.org/markup-compatibility/2006" xmlns:aink="http://schemas.microsoft.com/office/drawing/2016/ink" xmlns:am3d="http://schemas.microsoft.com/office/drawing/2017/model3d" xmlns:o="urn:schemas-microsoft-com:office:office" xmlns:r="http://schemas.openxmlformats.org/officeDocument/2006/relationships" xmlns:m="http://schemas.openxmlformats.org/officeDocument/2006/math" xmlns:v="urn:schemas-microsoft-com:vml" xmlns:wp14="http://schemas.microsoft.com/office/word/2010/wordprocessingDrawing" xmlns:wp="http://schemas.openxmlformats.org/drawingml/2006/wordprocessingDrawing" xmlns:w10="urn:schemas-microsoft-com:office:word" xmlns:w="http://schemas.openxmlformats.org/wordprocessingml/2006/main" xmlns:w14="http://schemas.microsoft.com/office/word/2010/wordml" xmlns:w15="http://schemas.microsoft.com/office/word/2012/wordml" xmlns:w16cex="http://schemas.microsoft.com/office/word/2018/wordml/cex" xmlns:w16cid="http://schemas.microsoft.com/office/word/2016/wordml/cid" xmlns:w16="http://schemas.microsoft.com/office/word/2018/wordml" xmlns:w16sdtdh="http://schemas.microsoft.com/office/word/2020/wordml/sdtdatahash" xmlns:w16se="http://schemas.microsoft.com/office/word/2015/wordml/symex" xmlns:wpg="http://schemas.microsoft.com/office/word/2010/wordprocessingGroup" xmlns:wpi="http://schemas.microsoft.com/office/word/2010/wordprocessingInk" xmlns:wne="http://schemas.microsoft.com/office/word/2006/wordml" xmlns:wps="http://schemas.microsoft.com/office/word/2010/wordprocessingShape" mc:Ignorable="w14 w15 w16se w16cid w16 w16cex w16sdtdh wp14">
+<w:document xmlns:wpc="http://schemas.microsoft.com/office/word/2010/wordprocessingCanvas" xmlns:cx="http://schemas.microsoft.com/office/drawing/2014/chartex" xmlns:cx1="http://schemas.microsoft.com/office/drawing/2015/9/8/chartex" xmlns:cx2="http://schemas.microsoft.com/office/drawing/2015/10/21/chartex" xmlns:cx3="http://schemas.microsoft.com/office/drawing/2016/5/9/chartex" xmlns:cx4="http://schemas.microsoft.com/office/drawing/2016/5/10/chartex" xmlns:cx5="http://schemas.microsoft.com/office/drawing/2016/5/11/chartex" xmlns:cx6="http://schemas.microsoft.com/office/drawing/2016/5/12/chartex" xmlns:cx7="http://schemas.microsoft.com/office/drawing/2016/5/13/chartex" xmlns:cx8="http://schemas.microsoft.com/office/drawing/2016/5/14/chartex" xmlns:mc="http://schemas.openxmlformats.org/markup-compatibility/2006" xmlns:aink="http://schemas.microsoft.com/office/drawing/2016/ink" xmlns:am3d="http://schemas.microsoft.com/office/drawing/2017/model3d" xmlns:o="urn:schemas-microsoft-com:office:office" xmlns:oel="http://schemas.microsoft.com/office/2019/extlst" xmlns:r="http://schemas.openxmlformats.org/officeDocument/2006/relationships" xmlns:m="http://schemas.openxmlformats.org/officeDocument/2006/math" xmlns:v="urn:schemas-microsoft-com:vml" xmlns:wp14="http://schemas.microsoft.com/office/word/2010/wordprocessingDrawing" xmlns:wp="http://schemas.openxmlformats.org/drawingml/2006/wordprocessingDrawing" xmlns:w10="urn:schemas-microsoft-com:office:word" xmlns:w="http://schemas.openxmlformats.org/wordprocessingml/2006/main" xmlns:w14="http://schemas.microsoft.com/office/word/2010/wordml" xmlns:w15="http://schemas.microsoft.com/office/word/2012/wordml" xmlns:w16cex="http://schemas.microsoft.com/office/word/2018/wordml/cex" xmlns:w16cid="http://schemas.microsoft.com/office/word/2016/wordml/cid" xmlns:w16="http://schemas.microsoft.com/office/word/2018/wordml" xmlns:w16sdtdh="http://schemas.microsoft.com/office/word/2020/wordml/sdtdatahash" xmlns:w16se="http://schemas.microsoft.com/office/word/2015/wordml/symex" xmlns:wpg="http://schemas.microsoft.com/office/word/2010/wordprocessingGroup" xmlns:wpi="http://schemas.microsoft.com/office/word/2010/wordprocessingInk" xmlns:wne="http://schemas.microsoft.com/office/word/2006/wordml" xmlns:wps="http://schemas.microsoft.com/office/word/2010/wordprocessingShape" mc:Ignorable="w14 w15 w16se w16cid w16 w16cex w16sdtdh wp14">
   <w:body>
     <w:p>
       <w:pPr>
@@ -51,161 +51,153 @@
         <w:rPr>
           <w:color w:val="92D050"/>
         </w:rPr>
-        <w:t xml:space="preserve">indirizzo di </w:t>
-      </w:r>
-      <w:proofErr w:type="gramStart"/>
+        <w:t xml:space="preserve">indirizzo di email </w:t>
+      </w:r>
+      <w:r>
+        <w:t>e l’uguaglianza tra i campi “</w:t>
+      </w:r>
       <w:r>
         <w:rPr>
           <w:color w:val="92D050"/>
         </w:rPr>
-        <w:t>email</w:t>
-      </w:r>
-      <w:proofErr w:type="gramEnd"/>
+        <w:t>password</w:t>
+      </w:r>
+      <w:r>
+        <w:t xml:space="preserve">” e “ripeti password”. La registrazione controlla l’unicità dello </w:t>
+      </w:r>
+      <w:r>
+        <w:rPr>
+          <w:color w:val="70AD47" w:themeColor="accent6"/>
+        </w:rPr>
+        <w:t>username</w:t>
+      </w:r>
+      <w:r>
+        <w:t xml:space="preserve">. Una </w:t>
+      </w:r>
+      <w:r>
+        <w:rPr>
+          <w:color w:val="FF0000"/>
+        </w:rPr>
+        <w:t xml:space="preserve">riunione </w:t>
+      </w:r>
+      <w:r>
+        <w:t>ha un</w:t>
+      </w:r>
       <w:r>
         <w:rPr>
           <w:color w:val="92D050"/>
         </w:rPr>
+        <w:t xml:space="preserve"> titolo, una data, un’ora, una durata e un numero massimo di partecipanti</w:t>
+      </w:r>
+      <w:r>
+        <w:t>. L’</w:t>
+      </w:r>
+      <w:r>
+        <w:rPr>
+          <w:color w:val="FF0000"/>
+        </w:rPr>
+        <w:t>utente</w:t>
+      </w:r>
+      <w:r>
+        <w:t xml:space="preserve"> fa il login e, se autenticato, accede all’HOME page che mostra l’elenco delle </w:t>
+      </w:r>
+      <w:r>
+        <w:rPr>
+          <w:color w:val="0070C0"/>
+        </w:rPr>
+        <w:t xml:space="preserve">riunioni indette da lui </w:t>
+      </w:r>
+      <w:r>
+        <w:t xml:space="preserve">e non ancora scadute, l’elenco delle riunioni cui è stato invitato e non ancora scadute, e una </w:t>
+      </w:r>
+      <w:proofErr w:type="spellStart"/>
+      <w:r>
+        <w:t>form</w:t>
+      </w:r>
+      <w:proofErr w:type="spellEnd"/>
+      <w:r>
+        <w:t xml:space="preserve"> per creare una nuova riunione. Quando l’utente inoltra la </w:t>
+      </w:r>
+      <w:proofErr w:type="spellStart"/>
+      <w:r>
+        <w:t>form</w:t>
+      </w:r>
+      <w:proofErr w:type="spellEnd"/>
+      <w:r>
+        <w:t xml:space="preserve"> con il bottone INVIA, appare una pagina ANAGRAFICA con l’elenco degli utenti registrati. L’utente può scegliere uno o più partecipanti dall’elenco e premere il bottone INVITA per invitarli alla riunione. Se il numero d’invitati è superiore di X unità rispetto al massimo ammissibile, appare di nuovo la pagina ANAGRAFICA con un messaggio “Troppi utenti selezionati, eliminarne almeno X”. La pagina evidenzia nell’elenco gli utenti scelti in precedenza come preselezionati, in modo che l’utente possa deselezionarne alcuni. Se alla pressione del bottone INVITA il numero d’invitati è inferiore al massimo ammissibile, la riunione è memorizzata nella base di dati e associata agli utenti invitati e l’utente è rimandato alla HOME PAGE. Al terzo tentativo scorretto di assegnare troppi invitati a una riunione appare una pagina CANCELLAZIONE con un messaggio “Tre tentativi di definire una riunione con troppi partecipanti, la riunione non sarà creata” e un link per tornare all’HOME PAGE. In questo caso la riunione NON è memorizzata nella base di dati. L’applicazione non deve registrare nella base di dati riunioni con numero eccessivo di partecipanti. L’applicazione consente il logout dell’utente.</w:t>
+      </w:r>
+    </w:p>
+    <w:p/>
+    <w:p>
+      <w:pPr>
+        <w:rPr>
+          <w:color w:val="FF0000"/>
+        </w:rPr>
+      </w:pPr>
+      <w:r>
+        <w:rPr>
+          <w:color w:val="FF0000"/>
+        </w:rPr>
+        <w:t xml:space="preserve">Entità </w:t>
+      </w:r>
+      <w:r>
+        <w:rPr>
+          <w:color w:val="92D050"/>
+        </w:rPr>
+        <w:t>Attributi</w:t>
+      </w:r>
+      <w:r>
+        <w:rPr>
+          <w:color w:val="FF0000"/>
+        </w:rPr>
         <w:t xml:space="preserve"> </w:t>
       </w:r>
       <w:r>
-        <w:t>e l’uguaglianza tra i campi “</w:t>
-      </w:r>
-      <w:r>
-        <w:rPr>
-          <w:color w:val="92D050"/>
-        </w:rPr>
-        <w:t>password</w:t>
-      </w:r>
-      <w:r>
-        <w:t xml:space="preserve">” e “ripeti password”. La registrazione controlla l’unicità dello </w:t>
-      </w:r>
-      <w:r>
-        <w:rPr>
-          <w:color w:val="70AD47" w:themeColor="accent6"/>
-        </w:rPr>
-        <w:t>username</w:t>
-      </w:r>
-      <w:r>
-        <w:t xml:space="preserve">. Una </w:t>
-      </w:r>
-      <w:r>
-        <w:rPr>
-          <w:color w:val="FF0000"/>
-        </w:rPr>
-        <w:t xml:space="preserve">riunione </w:t>
-      </w:r>
-      <w:r>
-        <w:t>ha un</w:t>
-      </w:r>
-      <w:r>
-        <w:rPr>
-          <w:color w:val="92D050"/>
-        </w:rPr>
-        <w:t xml:space="preserve"> titolo, una data, un’ora, una durata e un numero massimo di partecipanti</w:t>
-      </w:r>
-      <w:r>
-        <w:t>. L’</w:t>
-      </w:r>
-      <w:r>
-        <w:rPr>
-          <w:color w:val="FF0000"/>
-        </w:rPr>
-        <w:t>utente</w:t>
-      </w:r>
-      <w:r>
-        <w:t xml:space="preserve"> fa il login e, se autenticato, accede all’HOME page che mostra l’elenco delle </w:t>
-      </w:r>
-      <w:r>
-        <w:rPr>
-          <w:color w:val="0070C0"/>
-        </w:rPr>
-        <w:t xml:space="preserve">riunioni indette da lui </w:t>
-      </w:r>
-      <w:r>
-        <w:t xml:space="preserve">e non ancora scadute, l’elenco delle riunioni cui è stato invitato e non ancora scadute, e una </w:t>
-      </w:r>
-      <w:proofErr w:type="spellStart"/>
-      <w:r>
-        <w:t>form</w:t>
-      </w:r>
-      <w:proofErr w:type="spellEnd"/>
-      <w:r>
-        <w:t xml:space="preserve"> per creare una nuova riunione. Quando l’utente inoltra la </w:t>
-      </w:r>
-      <w:proofErr w:type="spellStart"/>
-      <w:r>
-        <w:t>form</w:t>
-      </w:r>
-      <w:proofErr w:type="spellEnd"/>
-      <w:r>
-        <w:t xml:space="preserve"> con il bottone INVIA, appare una pagina ANAGRAFICA con l’elenco degli utenti registrati. L’utente può scegliere uno o più partecipanti dall’elenco e premere il bottone INVITA per invitarli alla riunione. Se il numero d’invitati è superiore di X unità rispetto al massimo ammissibile, appare di nuovo la pagina ANAGRAFICA con un messaggio “Troppi utenti selezionati, eliminarne almeno X”. La pagina evidenzia nell’elenco gli utenti scelti in precedenza come preselezionati, in modo che l’utente possa deselezionarne alcuni. Se alla pressione del bottone INVITA il numero d’invitati è inferiore al massimo ammissibile, la riunione è memorizzata nella base di dati e associata agli utenti invitati e l’utente è rimandato alla HOME PAGE. Al terzo tentativo scorretto di assegnare troppi invitati a una riunione appare una pagina CANCELLAZIONE con un messaggio “Tre tentativi di definire una riunione con troppi partecipanti, la riunione non sarà creata” e un link per tornare all’HOME PAGE. In questo caso la riunione NON è memorizzata nella base di dati. L’applicazione non deve registrare nella base di dati riunioni con numero eccessivo di partecipanti. L’applicazione consente il </w:t>
-      </w:r>
-      <w:proofErr w:type="spellStart"/>
-      <w:r>
-        <w:t>logout</w:t>
-      </w:r>
-      <w:proofErr w:type="spellEnd"/>
-      <w:r>
-        <w:t xml:space="preserve"> dell’utente.</w:t>
-      </w:r>
-    </w:p>
-    <w:p/>
+        <w:rPr>
+          <w:color w:val="4472C4" w:themeColor="accent1"/>
+        </w:rPr>
+        <w:t>Relazioni</w:t>
+      </w:r>
+    </w:p>
     <w:p>
       <w:pPr>
         <w:rPr>
-          <w:color w:val="FF0000"/>
+          <w:color w:val="4472C4" w:themeColor="accent1"/>
         </w:rPr>
       </w:pPr>
       <w:r>
         <w:rPr>
-          <w:color w:val="FF0000"/>
-        </w:rPr>
-        <w:t xml:space="preserve">Entità </w:t>
-      </w:r>
-      <w:r>
-        <w:rPr>
-          <w:color w:val="92D050"/>
-        </w:rPr>
-        <w:t>Attributi</w:t>
-      </w:r>
-      <w:r>
-        <w:rPr>
-          <w:color w:val="FF0000"/>
-        </w:rPr>
-        <w:t xml:space="preserve"> </w:t>
-      </w:r>
-      <w:r>
-        <w:rPr>
           <w:color w:val="4472C4" w:themeColor="accent1"/>
         </w:rPr>
-        <w:t>Relazioni</w:t>
-      </w:r>
-    </w:p>
-    <w:p>
-      <w:pPr>
-        <w:rPr>
-          <w:color w:val="4472C4" w:themeColor="accent1"/>
-        </w:rPr>
-      </w:pPr>
-      <w:r>
-        <w:rPr>
-          <w:color w:val="4472C4" w:themeColor="accent1"/>
-        </w:rPr>
         <w:br w:type="page"/>
       </w:r>
-    </w:p>
-    <w:p>
-      <w:pPr>
-        <w:rPr>
-          <w:color w:val="4472C4" w:themeColor="accent1"/>
-        </w:rPr>
-      </w:pPr>
     </w:p>
     <w:p>
       <w:pPr>
         <w:pStyle w:val="Titolo1"/>
       </w:pPr>
       <w:r>
+        <w:lastRenderedPageBreak/>
+        <w:t>COMPLETAMENTO DELLE SPECIFICHE</w:t>
+      </w:r>
+    </w:p>
+    <w:p>
+      <w:r>
+        <w:t>…</w:t>
+      </w:r>
+    </w:p>
+    <w:p/>
+    <w:p>
+      <w:r>
+        <w:br w:type="page"/>
+      </w:r>
+    </w:p>
+    <w:p>
+      <w:pPr>
+        <w:pStyle w:val="Titolo1"/>
+      </w:pPr>
+      <w:r>
+        <w:lastRenderedPageBreak/>
         <w:t>Database design</w:t>
       </w:r>
     </w:p>
@@ -267,12 +259,8 @@
                             </w:r>
                             <w:r>
                               <w:br/>
-                            </w:r>
-                            <w:proofErr w:type="spellStart"/>
-                            <w:r>
                               <w:t>user</w:t>
                             </w:r>
-                            <w:proofErr w:type="spellEnd"/>
                             <w:r>
                               <w:br/>
                             </w:r>
@@ -294,12 +282,8 @@
                             <w:proofErr w:type="spellEnd"/>
                             <w:r>
                               <w:br/>
-                            </w:r>
-                            <w:proofErr w:type="spellStart"/>
-                            <w:r>
                               <w:t>name</w:t>
                             </w:r>
-                            <w:proofErr w:type="spellEnd"/>
                             <w:r>
                               <w:br/>
                             </w:r>
@@ -442,11 +426,9 @@
                       <wps:txbx>
                         <w:txbxContent>
                           <w:p>
-                            <w:proofErr w:type="gramStart"/>
                             <w:r>
                               <w:t>0:n</w:t>
                             </w:r>
-                            <w:proofErr w:type="gramEnd"/>
                           </w:p>
                         </w:txbxContent>
                       </wps:txbx>
@@ -627,14 +609,12 @@
                             <w:r>
                               <w:br/>
                             </w:r>
-                            <w:proofErr w:type="spellStart"/>
                             <w:r>
                               <w:t>startD</w:t>
                             </w:r>
                             <w:r>
                               <w:t>ate</w:t>
                             </w:r>
-                            <w:proofErr w:type="spellEnd"/>
                             <w:r>
                               <w:br/>
                             </w:r>
@@ -790,11 +770,9 @@
                             <w:pPr>
                               <w:jc w:val="center"/>
                             </w:pPr>
-                            <w:proofErr w:type="gramStart"/>
                             <w:r>
                               <w:t>Meeting</w:t>
                             </w:r>
-                            <w:proofErr w:type="gramEnd"/>
                           </w:p>
                         </w:txbxContent>
                       </wps:txbx>
@@ -1278,11 +1256,9 @@
                       <wps:txbx>
                         <w:txbxContent>
                           <w:p>
-                            <w:proofErr w:type="gramStart"/>
                             <w:r>
                               <w:t>0:n</w:t>
                             </w:r>
-                            <w:proofErr w:type="gramEnd"/>
                           </w:p>
                         </w:txbxContent>
                       </wps:txbx>
@@ -1468,13 +1444,8 @@
                             <w:pPr>
                               <w:jc w:val="center"/>
                             </w:pPr>
-                            <w:proofErr w:type="spellStart"/>
                             <w:r>
-                              <w:t>Is</w:t>
-                            </w:r>
-                            <w:proofErr w:type="spellEnd"/>
-                            <w:r>
-                              <w:t xml:space="preserve"> </w:t>
+                              <w:t xml:space="preserve">Is </w:t>
                             </w:r>
                             <w:proofErr w:type="spellStart"/>
                             <w:r>
@@ -1579,11 +1550,9 @@
                       <wps:txbx>
                         <w:txbxContent>
                           <w:p>
-                            <w:proofErr w:type="gramStart"/>
                             <w:r>
                               <w:t>1:n</w:t>
                             </w:r>
-                            <w:proofErr w:type="gramEnd"/>
                           </w:p>
                         </w:txbxContent>
                       </wps:txbx>
@@ -2147,32 +2116,16 @@
                                 <w:bCs/>
                               </w:rPr>
                               <w:br/>
-                            </w:r>
-                            <w:proofErr w:type="spellStart"/>
-                            <w:r>
-                              <w:rPr>
-                                <w:b/>
-                                <w:bCs/>
-                              </w:rPr>
                               <w:t>IDMeeting</w:t>
                             </w:r>
-                            <w:proofErr w:type="spellEnd"/>
                             <w:r>
                               <w:rPr>
                                 <w:b/>
                                 <w:bCs/>
                               </w:rPr>
                               <w:br/>
-                            </w:r>
-                            <w:proofErr w:type="spellStart"/>
-                            <w:r>
-                              <w:rPr>
-                                <w:b/>
-                                <w:bCs/>
-                              </w:rPr>
                               <w:t>IDUser</w:t>
                             </w:r>
-                            <w:proofErr w:type="spellEnd"/>
                             <w:r>
                               <w:rPr>
                                 <w:b/>
@@ -2404,15 +2357,7 @@
       </w:r>
       <w:proofErr w:type="spellEnd"/>
       <w:r>
-        <w:t xml:space="preserve">. La registrazione controlla la validità sintattica dell’indirizzo di </w:t>
-      </w:r>
-      <w:proofErr w:type="gramStart"/>
-      <w:r>
-        <w:t>email</w:t>
-      </w:r>
-      <w:proofErr w:type="gramEnd"/>
-      <w:r>
-        <w:t xml:space="preserve"> e l’uguaglianza tra i campi “password” e “ripeti password”. La registrazione controlla l’unicità dello username. Una riunione ha un titolo, una data, un’ora, una durata e un numero massimo di partecipanti. </w:t>
+        <w:t xml:space="preserve">. La registrazione controlla la validità sintattica dell’indirizzo di email e l’uguaglianza tra i campi “password” e “ripeti password”. La registrazione controlla l’unicità dello username. Una riunione ha un titolo, una data, un’ora, una durata e un numero massimo di partecipanti. </w:t>
       </w:r>
       <w:r>
         <w:rPr>
@@ -2616,99 +2561,75 @@
       <w:r>
         <w:t xml:space="preserve">con un messaggio “Tre tentativi di definire una riunione con troppi partecipanti, la riunione non sarà creata” e un link per tornare all’HOME PAGE. In questo caso la riunione NON è memorizzata nella base di dati. L’applicazione non deve registrare nella base di dati riunioni con numero eccessivo di partecipanti. L’applicazione consente il </w:t>
       </w:r>
+      <w:r>
+        <w:rPr>
+          <w:color w:val="FFC000" w:themeColor="accent4"/>
+        </w:rPr>
+        <w:t xml:space="preserve">logout </w:t>
+      </w:r>
+      <w:r>
+        <w:t>dell’utente.</w:t>
+      </w:r>
+    </w:p>
+    <w:p>
+      <w:pPr>
+        <w:rPr>
+          <w:color w:val="FFC000"/>
+        </w:rPr>
+      </w:pPr>
+      <w:r>
+        <w:rPr>
+          <w:color w:val="FF0000"/>
+        </w:rPr>
+        <w:t>Pages (</w:t>
+      </w:r>
       <w:proofErr w:type="spellStart"/>
       <w:r>
         <w:rPr>
-          <w:color w:val="FFC000" w:themeColor="accent4"/>
-        </w:rPr>
-        <w:t>logout</w:t>
+          <w:color w:val="FF0000"/>
+        </w:rPr>
+        <w:t>Views</w:t>
       </w:r>
       <w:proofErr w:type="spellEnd"/>
       <w:r>
         <w:rPr>
-          <w:color w:val="FFC000" w:themeColor="accent4"/>
+          <w:color w:val="FF0000"/>
+        </w:rPr>
+        <w:t xml:space="preserve">) </w:t>
+      </w:r>
+      <w:proofErr w:type="spellStart"/>
+      <w:r>
+        <w:rPr>
+          <w:color w:val="92D050"/>
+        </w:rPr>
+        <w:t>view</w:t>
+      </w:r>
+      <w:proofErr w:type="spellEnd"/>
+      <w:r>
+        <w:rPr>
+          <w:color w:val="92D050"/>
         </w:rPr>
         <w:t xml:space="preserve"> </w:t>
       </w:r>
-      <w:r>
-        <w:t>dell’utente.</w:t>
-      </w:r>
-    </w:p>
-    <w:p>
-      <w:pPr>
-        <w:rPr>
-          <w:color w:val="FFC000"/>
-        </w:rPr>
-      </w:pPr>
       <w:proofErr w:type="spellStart"/>
       <w:r>
         <w:rPr>
-          <w:color w:val="FF0000"/>
-        </w:rPr>
-        <w:t>Pages</w:t>
+          <w:color w:val="92D050"/>
+        </w:rPr>
+        <w:t>components</w:t>
       </w:r>
       <w:proofErr w:type="spellEnd"/>
       <w:r>
         <w:rPr>
-          <w:color w:val="FF0000"/>
-        </w:rPr>
-        <w:t xml:space="preserve"> (</w:t>
-      </w:r>
-      <w:proofErr w:type="spellStart"/>
-      <w:r>
-        <w:rPr>
-          <w:color w:val="FF0000"/>
-        </w:rPr>
-        <w:t>Views</w:t>
-      </w:r>
-      <w:proofErr w:type="spellEnd"/>
-      <w:r>
-        <w:rPr>
-          <w:color w:val="FF0000"/>
-        </w:rPr>
-        <w:t xml:space="preserve">) </w:t>
-      </w:r>
-      <w:proofErr w:type="spellStart"/>
-      <w:r>
-        <w:rPr>
           <w:color w:val="92D050"/>
         </w:rPr>
-        <w:t>view</w:t>
-      </w:r>
-      <w:proofErr w:type="spellEnd"/>
-      <w:r>
-        <w:rPr>
-          <w:color w:val="92D050"/>
-        </w:rPr>
         <w:t xml:space="preserve"> </w:t>
       </w:r>
-      <w:proofErr w:type="spellStart"/>
-      <w:r>
-        <w:rPr>
-          <w:color w:val="92D050"/>
-        </w:rPr>
-        <w:t>components</w:t>
-      </w:r>
-      <w:proofErr w:type="spellEnd"/>
-      <w:r>
-        <w:rPr>
-          <w:color w:val="92D050"/>
-        </w:rPr>
-        <w:t xml:space="preserve"> </w:t>
-      </w:r>
-      <w:proofErr w:type="spellStart"/>
       <w:r>
         <w:rPr>
           <w:color w:val="0070C0"/>
         </w:rPr>
-        <w:t>events</w:t>
-      </w:r>
-      <w:proofErr w:type="spellEnd"/>
-      <w:r>
-        <w:rPr>
-          <w:color w:val="0070C0"/>
-        </w:rPr>
-        <w:t xml:space="preserve"> </w:t>
+        <w:t xml:space="preserve">events </w:t>
       </w:r>
       <w:proofErr w:type="spellStart"/>
       <w:r>
@@ -2788,12 +2709,10 @@
                         <w:txbxContent>
                           <w:p>
                             <w:proofErr w:type="spellStart"/>
-                            <w:proofErr w:type="gramStart"/>
                             <w:r>
                               <w:t>Meetings</w:t>
                             </w:r>
                             <w:proofErr w:type="spellEnd"/>
-                            <w:proofErr w:type="gramEnd"/>
                           </w:p>
                         </w:txbxContent>
                       </wps:txbx>
@@ -3040,15 +2959,7 @@
                             </w:r>
                             <w:proofErr w:type="spellEnd"/>
                             <w:r>
-                              <w:t xml:space="preserve"> </w:t>
-                            </w:r>
-                            <w:proofErr w:type="spellStart"/>
-                            <w:r>
-                              <w:t>user</w:t>
-                            </w:r>
-                            <w:proofErr w:type="spellEnd"/>
-                            <w:r>
-                              <w:t>||PSW</w:t>
+                              <w:t xml:space="preserve"> user||PSW</w:t>
                             </w:r>
                           </w:p>
                         </w:txbxContent>
@@ -3445,11 +3356,9 @@
                             <w:pPr>
                               <w:jc w:val="center"/>
                             </w:pPr>
-                            <w:proofErr w:type="spellStart"/>
                             <w:r>
                               <w:t>GoToHome</w:t>
                             </w:r>
-                            <w:proofErr w:type="spellEnd"/>
                           </w:p>
                         </w:txbxContent>
                       </wps:txbx>
@@ -3724,13 +3633,8 @@
                             <w:pPr>
                               <w:jc w:val="center"/>
                             </w:pPr>
-                            <w:proofErr w:type="spellStart"/>
                             <w:r>
-                              <w:t>Check</w:t>
-                            </w:r>
-                            <w:proofErr w:type="spellEnd"/>
-                            <w:r>
-                              <w:t xml:space="preserve"> login</w:t>
+                              <w:t>Check login</w:t>
                             </w:r>
                           </w:p>
                         </w:txbxContent>
@@ -3993,12 +3897,10 @@
                               <w:br/>
                             </w:r>
                             <w:proofErr w:type="spellStart"/>
-                            <w:proofErr w:type="gramStart"/>
                             <w:r>
                               <w:t>field:username</w:t>
                             </w:r>
                             <w:proofErr w:type="spellEnd"/>
-                            <w:proofErr w:type="gramEnd"/>
                             <w:r>
                               <w:br/>
                             </w:r>
@@ -4267,12 +4169,21 @@
           <w:bCs/>
         </w:rPr>
       </w:pPr>
+      <w:proofErr w:type="spellStart"/>
       <w:r>
         <w:rPr>
           <w:b/>
           <w:bCs/>
         </w:rPr>
-        <w:t>Model Object (</w:t>
+        <w:t>Model</w:t>
+      </w:r>
+      <w:proofErr w:type="spellEnd"/>
+      <w:r>
+        <w:rPr>
+          <w:b/>
+          <w:bCs/>
+        </w:rPr>
+        <w:t xml:space="preserve"> Object (</w:t>
       </w:r>
       <w:proofErr w:type="spellStart"/>
       <w:r>
@@ -4311,11 +4222,9 @@
           <w:numId w:val="1"/>
         </w:numPr>
       </w:pPr>
-      <w:proofErr w:type="gramStart"/>
       <w:r>
         <w:t>Meeting</w:t>
       </w:r>
-      <w:proofErr w:type="gramEnd"/>
     </w:p>
     <w:p>
       <w:pPr>
@@ -4359,11 +4268,9 @@
           <w:numId w:val="1"/>
         </w:numPr>
       </w:pPr>
-      <w:proofErr w:type="spellStart"/>
       <w:r>
         <w:t>UserDAO</w:t>
       </w:r>
-      <w:proofErr w:type="spellEnd"/>
     </w:p>
     <w:p>
       <w:pPr>
@@ -4374,25 +4281,75 @@
         </w:numPr>
       </w:pPr>
       <w:proofErr w:type="spellStart"/>
-      <w:proofErr w:type="gramStart"/>
       <w:r>
         <w:t>checkCredentials</w:t>
       </w:r>
       <w:proofErr w:type="spellEnd"/>
       <w:r>
+        <w:t xml:space="preserve">(username, </w:t>
+      </w:r>
+      <w:proofErr w:type="spellStart"/>
+      <w:r>
+        <w:t>psw</w:t>
+      </w:r>
+      <w:proofErr w:type="spellEnd"/>
+      <w:r>
+        <w:t>)</w:t>
+      </w:r>
+    </w:p>
+    <w:p>
+      <w:pPr>
+        <w:pStyle w:val="Paragrafoelenco"/>
+        <w:numPr>
+          <w:ilvl w:val="2"/>
+          <w:numId w:val="1"/>
+        </w:numPr>
+      </w:pPr>
+      <w:r>
+        <w:t>registerUser</w:t>
+      </w:r>
+      <w:r>
         <w:t>(</w:t>
       </w:r>
-      <w:proofErr w:type="gramEnd"/>
-      <w:r>
-        <w:t xml:space="preserve">username, </w:t>
-      </w:r>
       <w:proofErr w:type="spellStart"/>
       <w:r>
-        <w:t>psw</w:t>
+        <w:t>String</w:t>
       </w:r>
       <w:proofErr w:type="spellEnd"/>
       <w:r>
-        <w:t>)</w:t>
+        <w:t xml:space="preserve"> name, </w:t>
+      </w:r>
+      <w:proofErr w:type="spellStart"/>
+      <w:r>
+        <w:t>String</w:t>
+      </w:r>
+      <w:proofErr w:type="spellEnd"/>
+      <w:r>
+        <w:t xml:space="preserve"> </w:t>
+      </w:r>
+      <w:proofErr w:type="spellStart"/>
+      <w:r>
+        <w:t>surname</w:t>
+      </w:r>
+      <w:proofErr w:type="spellEnd"/>
+      <w:r>
+        <w:t xml:space="preserve">, </w:t>
+      </w:r>
+      <w:proofErr w:type="spellStart"/>
+      <w:r>
+        <w:t>String</w:t>
+      </w:r>
+      <w:proofErr w:type="spellEnd"/>
+      <w:r>
+        <w:t xml:space="preserve"> mail, </w:t>
+      </w:r>
+      <w:proofErr w:type="spellStart"/>
+      <w:r>
+        <w:t>String</w:t>
+      </w:r>
+      <w:proofErr w:type="spellEnd"/>
+      <w:r>
+        <w:t xml:space="preserve"> password)</w:t>
       </w:r>
     </w:p>
     <w:p>
@@ -4404,26 +4361,54 @@
         </w:numPr>
       </w:pPr>
       <w:proofErr w:type="spellStart"/>
-      <w:proofErr w:type="gramStart"/>
-      <w:r>
-        <w:t>registerUser</w:t>
+      <w:r>
+        <w:t>get</w:t>
+      </w:r>
+      <w:r>
+        <w:t>OtherUsers</w:t>
       </w:r>
       <w:proofErr w:type="spellEnd"/>
       <w:r>
-        <w:t>(</w:t>
+        <w:t xml:space="preserve">(int </w:t>
       </w:r>
       <w:proofErr w:type="spellStart"/>
-      <w:proofErr w:type="gramEnd"/>
-      <w:r>
-        <w:t>String</w:t>
+      <w:r>
+        <w:t>id</w:t>
+      </w:r>
+      <w:r>
+        <w:t>user</w:t>
       </w:r>
       <w:proofErr w:type="spellEnd"/>
       <w:r>
-        <w:t xml:space="preserve"> </w:t>
+        <w:t>)</w:t>
+      </w:r>
+    </w:p>
+    <w:p>
+      <w:pPr>
+        <w:pStyle w:val="Paragrafoelenco"/>
+        <w:numPr>
+          <w:ilvl w:val="1"/>
+          <w:numId w:val="1"/>
+        </w:numPr>
+      </w:pPr>
+      <w:r>
+        <w:t>MeetingDAO</w:t>
+      </w:r>
+    </w:p>
+    <w:p>
+      <w:pPr>
+        <w:pStyle w:val="Paragrafoelenco"/>
+        <w:numPr>
+          <w:ilvl w:val="2"/>
+          <w:numId w:val="1"/>
+        </w:numPr>
+      </w:pPr>
+      <w:r>
+        <w:t>createMeeting(</w:t>
       </w:r>
       <w:proofErr w:type="spellStart"/>
       <w:r>
-        <w:t>name</w:t>
+        <w:t>ID_Creator</w:t>
       </w:r>
       <w:proofErr w:type="spellEnd"/>
       <w:r>
@@ -4431,15 +4416,15 @@
       </w:r>
       <w:proofErr w:type="spellStart"/>
       <w:r>
-        <w:t>String</w:t>
+        <w:t>title</w:t>
       </w:r>
       <w:proofErr w:type="spellEnd"/>
       <w:r>
-        <w:t xml:space="preserve"> </w:t>
+        <w:t xml:space="preserve">, startDate, </w:t>
       </w:r>
       <w:proofErr w:type="spellStart"/>
       <w:r>
-        <w:t>surname</w:t>
+        <w:t>duration</w:t>
       </w:r>
       <w:proofErr w:type="spellEnd"/>
       <w:r>
@@ -4447,19 +4432,11 @@
       </w:r>
       <w:proofErr w:type="spellStart"/>
       <w:r>
-        <w:t>String</w:t>
+        <w:t>capacity</w:t>
       </w:r>
       <w:proofErr w:type="spellEnd"/>
       <w:r>
-        <w:t xml:space="preserve"> mail, </w:t>
-      </w:r>
-      <w:proofErr w:type="spellStart"/>
-      <w:r>
-        <w:t>String</w:t>
-      </w:r>
-      <w:proofErr w:type="spellEnd"/>
-      <w:r>
-        <w:t xml:space="preserve"> password)</w:t>
+        <w:t>)</w:t>
       </w:r>
     </w:p>
     <w:p>
@@ -4471,32 +4448,16 @@
         </w:numPr>
       </w:pPr>
       <w:proofErr w:type="spellStart"/>
-      <w:proofErr w:type="gramStart"/>
-      <w:r>
-        <w:t>get</w:t>
-      </w:r>
-      <w:r>
-        <w:t>OtherUsers</w:t>
+      <w:r>
+        <w:t>findMeetingsByOwner</w:t>
       </w:r>
       <w:proofErr w:type="spellEnd"/>
       <w:r>
         <w:t>(</w:t>
       </w:r>
       <w:proofErr w:type="spellStart"/>
-      <w:proofErr w:type="gramEnd"/>
-      <w:r>
-        <w:t>int</w:t>
-      </w:r>
-      <w:proofErr w:type="spellEnd"/>
-      <w:r>
-        <w:t xml:space="preserve"> </w:t>
-      </w:r>
-      <w:proofErr w:type="spellStart"/>
-      <w:r>
-        <w:t>id</w:t>
-      </w:r>
-      <w:r>
-        <w:t>user</w:t>
+      <w:r>
+        <w:t>owner</w:t>
       </w:r>
       <w:proofErr w:type="spellEnd"/>
       <w:r>
@@ -4513,9 +4474,27 @@
       </w:pPr>
       <w:proofErr w:type="spellStart"/>
       <w:r>
-        <w:t>MeetingDAO</w:t>
+        <w:t>Invitatio</w:t>
+      </w:r>
+      <w:r>
+        <w:t>nDAO</w:t>
       </w:r>
       <w:proofErr w:type="spellEnd"/>
+    </w:p>
+    <w:p>
+      <w:pPr>
+        <w:pStyle w:val="Paragrafoelenco"/>
+        <w:numPr>
+          <w:ilvl w:val="2"/>
+          <w:numId w:val="1"/>
+        </w:numPr>
+      </w:pPr>
+      <w:r>
+        <w:t>inviteUser(meeting, userToInvite)</w:t>
+      </w:r>
+      <w:r>
+        <w:t xml:space="preserve"> </w:t>
+      </w:r>
     </w:p>
     <w:p>
       <w:pPr>
@@ -4526,79 +4505,65 @@
         </w:numPr>
       </w:pPr>
       <w:proofErr w:type="spellStart"/>
-      <w:proofErr w:type="gramStart"/>
-      <w:r>
-        <w:t>createMeeting</w:t>
+      <w:r>
+        <w:t>findMeetingsByInvitation</w:t>
       </w:r>
       <w:proofErr w:type="spellEnd"/>
       <w:r>
-        <w:t>(</w:t>
-      </w:r>
-      <w:proofErr w:type="spellStart"/>
-      <w:proofErr w:type="gramEnd"/>
-      <w:r>
-        <w:t>ID_Creator</w:t>
-      </w:r>
-      <w:proofErr w:type="spellEnd"/>
-      <w:r>
-        <w:t xml:space="preserve">, </w:t>
-      </w:r>
-      <w:proofErr w:type="spellStart"/>
-      <w:r>
-        <w:t>title</w:t>
-      </w:r>
-      <w:proofErr w:type="spellEnd"/>
-      <w:r>
-        <w:t xml:space="preserve">, </w:t>
-      </w:r>
-      <w:proofErr w:type="spellStart"/>
-      <w:r>
-        <w:t>startDate</w:t>
-      </w:r>
-      <w:proofErr w:type="spellEnd"/>
-      <w:r>
-        <w:t xml:space="preserve">, </w:t>
-      </w:r>
-      <w:proofErr w:type="spellStart"/>
-      <w:r>
-        <w:t>duration</w:t>
-      </w:r>
-      <w:proofErr w:type="spellEnd"/>
-      <w:r>
-        <w:t xml:space="preserve">, </w:t>
-      </w:r>
-      <w:proofErr w:type="spellStart"/>
-      <w:r>
-        <w:t>capacity</w:t>
-      </w:r>
-      <w:proofErr w:type="spellEnd"/>
-      <w:r>
-        <w:t>)</w:t>
+        <w:t>(user)</w:t>
       </w:r>
     </w:p>
     <w:p>
       <w:pPr>
         <w:pStyle w:val="Paragrafoelenco"/>
         <w:numPr>
-          <w:ilvl w:val="2"/>
+          <w:ilvl w:val="0"/>
           <w:numId w:val="1"/>
         </w:numPr>
       </w:pPr>
       <w:proofErr w:type="spellStart"/>
       <w:r>
-        <w:t>findMeetingsByOwner</w:t>
+        <w:rPr>
+          <w:b/>
+          <w:bCs/>
+        </w:rPr>
+        <w:t>Controllers</w:t>
       </w:r>
       <w:proofErr w:type="spellEnd"/>
       <w:r>
-        <w:t>(</w:t>
+        <w:rPr>
+          <w:b/>
+          <w:bCs/>
+        </w:rPr>
+        <w:t xml:space="preserve"> (</w:t>
       </w:r>
       <w:proofErr w:type="spellStart"/>
       <w:r>
-        <w:t>owner</w:t>
+        <w:rPr>
+          <w:b/>
+          <w:bCs/>
+        </w:rPr>
+        <w:t>servlets</w:t>
       </w:r>
       <w:proofErr w:type="spellEnd"/>
       <w:r>
+        <w:rPr>
+          <w:b/>
+          <w:bCs/>
+        </w:rPr>
         <w:t>)</w:t>
+      </w:r>
+    </w:p>
+    <w:p>
+      <w:pPr>
+        <w:pStyle w:val="Paragrafoelenco"/>
+        <w:numPr>
+          <w:ilvl w:val="1"/>
+          <w:numId w:val="1"/>
+        </w:numPr>
+      </w:pPr>
+      <w:r>
+        <w:t>CheckLogin</w:t>
       </w:r>
     </w:p>
     <w:p>
@@ -4611,10 +4576,7 @@
       </w:pPr>
       <w:proofErr w:type="spellStart"/>
       <w:r>
-        <w:t>Invitatio</w:t>
-      </w:r>
-      <w:r>
-        <w:t>nDAO</w:t>
+        <w:t>SignUp</w:t>
       </w:r>
       <w:proofErr w:type="spellEnd"/>
     </w:p>
@@ -4622,99 +4584,12 @@
       <w:pPr>
         <w:pStyle w:val="Paragrafoelenco"/>
         <w:numPr>
-          <w:ilvl w:val="2"/>
+          <w:ilvl w:val="1"/>
           <w:numId w:val="1"/>
         </w:numPr>
       </w:pPr>
-      <w:proofErr w:type="spellStart"/>
-      <w:proofErr w:type="gramStart"/>
-      <w:r>
-        <w:t>inviteUser</w:t>
-      </w:r>
-      <w:proofErr w:type="spellEnd"/>
-      <w:r>
-        <w:t>(</w:t>
-      </w:r>
-      <w:proofErr w:type="gramEnd"/>
-      <w:r>
-        <w:t xml:space="preserve">meeting, </w:t>
-      </w:r>
-      <w:proofErr w:type="spellStart"/>
-      <w:r>
-        <w:t>userToInvite</w:t>
-      </w:r>
-      <w:proofErr w:type="spellEnd"/>
-      <w:r>
-        <w:t>)</w:t>
-      </w:r>
-      <w:r>
-        <w:t xml:space="preserve"> </w:t>
-      </w:r>
-    </w:p>
-    <w:p>
-      <w:pPr>
-        <w:pStyle w:val="Paragrafoelenco"/>
-        <w:numPr>
-          <w:ilvl w:val="2"/>
-          <w:numId w:val="1"/>
-        </w:numPr>
-      </w:pPr>
-      <w:proofErr w:type="spellStart"/>
-      <w:r>
-        <w:t>findMeetingsByInvitation</w:t>
-      </w:r>
-      <w:proofErr w:type="spellEnd"/>
-      <w:r>
-        <w:t>(</w:t>
-      </w:r>
-      <w:proofErr w:type="spellStart"/>
-      <w:r>
-        <w:t>user</w:t>
-      </w:r>
-      <w:proofErr w:type="spellEnd"/>
-      <w:r>
-        <w:t>)</w:t>
-      </w:r>
-    </w:p>
-    <w:p>
-      <w:pPr>
-        <w:pStyle w:val="Paragrafoelenco"/>
-        <w:numPr>
-          <w:ilvl w:val="0"/>
-          <w:numId w:val="1"/>
-        </w:numPr>
-      </w:pPr>
-      <w:proofErr w:type="spellStart"/>
-      <w:r>
-        <w:rPr>
-          <w:b/>
-          <w:bCs/>
-        </w:rPr>
-        <w:t>Controllers</w:t>
-      </w:r>
-      <w:proofErr w:type="spellEnd"/>
-      <w:r>
-        <w:rPr>
-          <w:b/>
-          <w:bCs/>
-        </w:rPr>
-        <w:t xml:space="preserve"> (</w:t>
-      </w:r>
-      <w:proofErr w:type="spellStart"/>
-      <w:r>
-        <w:rPr>
-          <w:b/>
-          <w:bCs/>
-        </w:rPr>
-        <w:t>servlets</w:t>
-      </w:r>
-      <w:proofErr w:type="spellEnd"/>
-      <w:r>
-        <w:rPr>
-          <w:b/>
-          <w:bCs/>
-        </w:rPr>
-        <w:t>)</w:t>
+      <w:r>
+        <w:t>Logout</w:t>
       </w:r>
     </w:p>
     <w:p>
@@ -4727,7 +4602,7 @@
       </w:pPr>
       <w:proofErr w:type="spellStart"/>
       <w:r>
-        <w:t>CheckLogin</w:t>
+        <w:t>CheckInvitations</w:t>
       </w:r>
       <w:proofErr w:type="spellEnd"/>
     </w:p>
@@ -4741,7 +4616,7 @@
       </w:pPr>
       <w:proofErr w:type="spellStart"/>
       <w:r>
-        <w:t>SignUp</w:t>
+        <w:t>CheckMeetingParameters</w:t>
       </w:r>
       <w:proofErr w:type="spellEnd"/>
     </w:p>
@@ -4755,7 +4630,7 @@
       </w:pPr>
       <w:proofErr w:type="spellStart"/>
       <w:r>
-        <w:t>Logout</w:t>
+        <w:t>CheckAttempts</w:t>
       </w:r>
       <w:proofErr w:type="spellEnd"/>
     </w:p>
@@ -4767,11 +4642,9 @@
           <w:numId w:val="1"/>
         </w:numPr>
       </w:pPr>
-      <w:proofErr w:type="spellStart"/>
-      <w:r>
-        <w:t>CheckInvitations</w:t>
-      </w:r>
-      <w:proofErr w:type="spellEnd"/>
+      <w:r>
+        <w:t>GoToHomePage</w:t>
+      </w:r>
     </w:p>
     <w:p>
       <w:pPr>
@@ -4781,53 +4654,9 @@
           <w:numId w:val="1"/>
         </w:numPr>
       </w:pPr>
-      <w:proofErr w:type="spellStart"/>
-      <w:r>
-        <w:t>CheckMeetingParameters</w:t>
-      </w:r>
-      <w:proofErr w:type="spellEnd"/>
-    </w:p>
-    <w:p>
-      <w:pPr>
-        <w:pStyle w:val="Paragrafoelenco"/>
-        <w:numPr>
-          <w:ilvl w:val="1"/>
-          <w:numId w:val="1"/>
-        </w:numPr>
-      </w:pPr>
-      <w:proofErr w:type="spellStart"/>
-      <w:r>
-        <w:t>CheckAttempts</w:t>
-      </w:r>
-      <w:proofErr w:type="spellEnd"/>
-    </w:p>
-    <w:p>
-      <w:pPr>
-        <w:pStyle w:val="Paragrafoelenco"/>
-        <w:numPr>
-          <w:ilvl w:val="1"/>
-          <w:numId w:val="1"/>
-        </w:numPr>
-      </w:pPr>
-      <w:proofErr w:type="spellStart"/>
-      <w:r>
-        <w:t>GoToHomePage</w:t>
-      </w:r>
-      <w:proofErr w:type="spellEnd"/>
-    </w:p>
-    <w:p>
-      <w:pPr>
-        <w:pStyle w:val="Paragrafoelenco"/>
-        <w:numPr>
-          <w:ilvl w:val="1"/>
-          <w:numId w:val="1"/>
-        </w:numPr>
-      </w:pPr>
-      <w:proofErr w:type="spellStart"/>
       <w:r>
         <w:t>CreateMeeting</w:t>
       </w:r>
-      <w:proofErr w:type="spellEnd"/>
     </w:p>
     <w:p>
       <w:pPr>
@@ -4926,7 +4755,7 @@
 </file>
 
 <file path=word/endnotes.xml><?xml version="1.0" encoding="utf-8"?>
-<w:endnotes xmlns:wpc="http://schemas.microsoft.com/office/word/2010/wordprocessingCanvas" xmlns:cx="http://schemas.microsoft.com/office/drawing/2014/chartex" xmlns:cx1="http://schemas.microsoft.com/office/drawing/2015/9/8/chartex" xmlns:cx2="http://schemas.microsoft.com/office/drawing/2015/10/21/chartex" xmlns:cx3="http://schemas.microsoft.com/office/drawing/2016/5/9/chartex" xmlns:cx4="http://schemas.microsoft.com/office/drawing/2016/5/10/chartex" xmlns:cx5="http://schemas.microsoft.com/office/drawing/2016/5/11/chartex" xmlns:cx6="http://schemas.microsoft.com/office/drawing/2016/5/12/chartex" xmlns:cx7="http://schemas.microsoft.com/office/drawing/2016/5/13/chartex" xmlns:cx8="http://schemas.microsoft.com/office/drawing/2016/5/14/chartex" xmlns:mc="http://schemas.openxmlformats.org/markup-compatibility/2006" xmlns:aink="http://schemas.microsoft.com/office/drawing/2016/ink" xmlns:am3d="http://schemas.microsoft.com/office/drawing/2017/model3d" xmlns:o="urn:schemas-microsoft-com:office:office" xmlns:r="http://schemas.openxmlformats.org/officeDocument/2006/relationships" xmlns:m="http://schemas.openxmlformats.org/officeDocument/2006/math" xmlns:v="urn:schemas-microsoft-com:vml" xmlns:wp14="http://schemas.microsoft.com/office/word/2010/wordprocessingDrawing" xmlns:wp="http://schemas.openxmlformats.org/drawingml/2006/wordprocessingDrawing" xmlns:w10="urn:schemas-microsoft-com:office:word" xmlns:w="http://schemas.openxmlformats.org/wordprocessingml/2006/main" xmlns:w14="http://schemas.microsoft.com/office/word/2010/wordml" xmlns:w15="http://schemas.microsoft.com/office/word/2012/wordml" xmlns:w16cex="http://schemas.microsoft.com/office/word/2018/wordml/cex" xmlns:w16cid="http://schemas.microsoft.com/office/word/2016/wordml/cid" xmlns:w16="http://schemas.microsoft.com/office/word/2018/wordml" xmlns:w16sdtdh="http://schemas.microsoft.com/office/word/2020/wordml/sdtdatahash" xmlns:w16se="http://schemas.microsoft.com/office/word/2015/wordml/symex" xmlns:wpg="http://schemas.microsoft.com/office/word/2010/wordprocessingGroup" xmlns:wpi="http://schemas.microsoft.com/office/word/2010/wordprocessingInk" xmlns:wne="http://schemas.microsoft.com/office/word/2006/wordml" xmlns:wps="http://schemas.microsoft.com/office/word/2010/wordprocessingShape" mc:Ignorable="w14 w15 w16se w16cid w16 w16cex w16sdtdh wp14">
+<w:endnotes xmlns:wpc="http://schemas.microsoft.com/office/word/2010/wordprocessingCanvas" xmlns:cx="http://schemas.microsoft.com/office/drawing/2014/chartex" xmlns:cx1="http://schemas.microsoft.com/office/drawing/2015/9/8/chartex" xmlns:cx2="http://schemas.microsoft.com/office/drawing/2015/10/21/chartex" xmlns:cx3="http://schemas.microsoft.com/office/drawing/2016/5/9/chartex" xmlns:cx4="http://schemas.microsoft.com/office/drawing/2016/5/10/chartex" xmlns:cx5="http://schemas.microsoft.com/office/drawing/2016/5/11/chartex" xmlns:cx6="http://schemas.microsoft.com/office/drawing/2016/5/12/chartex" xmlns:cx7="http://schemas.microsoft.com/office/drawing/2016/5/13/chartex" xmlns:cx8="http://schemas.microsoft.com/office/drawing/2016/5/14/chartex" xmlns:mc="http://schemas.openxmlformats.org/markup-compatibility/2006" xmlns:aink="http://schemas.microsoft.com/office/drawing/2016/ink" xmlns:am3d="http://schemas.microsoft.com/office/drawing/2017/model3d" xmlns:o="urn:schemas-microsoft-com:office:office" xmlns:oel="http://schemas.microsoft.com/office/2019/extlst" xmlns:r="http://schemas.openxmlformats.org/officeDocument/2006/relationships" xmlns:m="http://schemas.openxmlformats.org/officeDocument/2006/math" xmlns:v="urn:schemas-microsoft-com:vml" xmlns:wp14="http://schemas.microsoft.com/office/word/2010/wordprocessingDrawing" xmlns:wp="http://schemas.openxmlformats.org/drawingml/2006/wordprocessingDrawing" xmlns:w10="urn:schemas-microsoft-com:office:word" xmlns:w="http://schemas.openxmlformats.org/wordprocessingml/2006/main" xmlns:w14="http://schemas.microsoft.com/office/word/2010/wordml" xmlns:w15="http://schemas.microsoft.com/office/word/2012/wordml" xmlns:w16cex="http://schemas.microsoft.com/office/word/2018/wordml/cex" xmlns:w16cid="http://schemas.microsoft.com/office/word/2016/wordml/cid" xmlns:w16="http://schemas.microsoft.com/office/word/2018/wordml" xmlns:w16sdtdh="http://schemas.microsoft.com/office/word/2020/wordml/sdtdatahash" xmlns:w16se="http://schemas.microsoft.com/office/word/2015/wordml/symex" xmlns:wpg="http://schemas.microsoft.com/office/word/2010/wordprocessingGroup" xmlns:wpi="http://schemas.microsoft.com/office/word/2010/wordprocessingInk" xmlns:wne="http://schemas.microsoft.com/office/word/2006/wordml" xmlns:wps="http://schemas.microsoft.com/office/word/2010/wordprocessingShape" mc:Ignorable="w14 w15 w16se w16cid w16 w16cex w16sdtdh wp14">
   <w:endnote w:type="separator" w:id="-1">
     <w:p>
       <w:pPr>
@@ -4951,7 +4780,7 @@
 </file>
 
 <file path=word/footnotes.xml><?xml version="1.0" encoding="utf-8"?>
-<w:footnotes xmlns:wpc="http://schemas.microsoft.com/office/word/2010/wordprocessingCanvas" xmlns:cx="http://schemas.microsoft.com/office/drawing/2014/chartex" xmlns:cx1="http://schemas.microsoft.com/office/drawing/2015/9/8/chartex" xmlns:cx2="http://schemas.microsoft.com/office/drawing/2015/10/21/chartex" xmlns:cx3="http://schemas.microsoft.com/office/drawing/2016/5/9/chartex" xmlns:cx4="http://schemas.microsoft.com/office/drawing/2016/5/10/chartex" xmlns:cx5="http://schemas.microsoft.com/office/drawing/2016/5/11/chartex" xmlns:cx6="http://schemas.microsoft.com/office/drawing/2016/5/12/chartex" xmlns:cx7="http://schemas.microsoft.com/office/drawing/2016/5/13/chartex" xmlns:cx8="http://schemas.microsoft.com/office/drawing/2016/5/14/chartex" xmlns:mc="http://schemas.openxmlformats.org/markup-compatibility/2006" xmlns:aink="http://schemas.microsoft.com/office/drawing/2016/ink" xmlns:am3d="http://schemas.microsoft.com/office/drawing/2017/model3d" xmlns:o="urn:schemas-microsoft-com:office:office" xmlns:r="http://schemas.openxmlformats.org/officeDocument/2006/relationships" xmlns:m="http://schemas.openxmlformats.org/officeDocument/2006/math" xmlns:v="urn:schemas-microsoft-com:vml" xmlns:wp14="http://schemas.microsoft.com/office/word/2010/wordprocessingDrawing" xmlns:wp="http://schemas.openxmlformats.org/drawingml/2006/wordprocessingDrawing" xmlns:w10="urn:schemas-microsoft-com:office:word" xmlns:w="http://schemas.openxmlformats.org/wordprocessingml/2006/main" xmlns:w14="http://schemas.microsoft.com/office/word/2010/wordml" xmlns:w15="http://schemas.microsoft.com/office/word/2012/wordml" xmlns:w16cex="http://schemas.microsoft.com/office/word/2018/wordml/cex" xmlns:w16cid="http://schemas.microsoft.com/office/word/2016/wordml/cid" xmlns:w16="http://schemas.microsoft.com/office/word/2018/wordml" xmlns:w16sdtdh="http://schemas.microsoft.com/office/word/2020/wordml/sdtdatahash" xmlns:w16se="http://schemas.microsoft.com/office/word/2015/wordml/symex" xmlns:wpg="http://schemas.microsoft.com/office/word/2010/wordprocessingGroup" xmlns:wpi="http://schemas.microsoft.com/office/word/2010/wordprocessingInk" xmlns:wne="http://schemas.microsoft.com/office/word/2006/wordml" xmlns:wps="http://schemas.microsoft.com/office/word/2010/wordprocessingShape" mc:Ignorable="w14 w15 w16se w16cid w16 w16cex w16sdtdh wp14">
+<w:footnotes xmlns:wpc="http://schemas.microsoft.com/office/word/2010/wordprocessingCanvas" xmlns:cx="http://schemas.microsoft.com/office/drawing/2014/chartex" xmlns:cx1="http://schemas.microsoft.com/office/drawing/2015/9/8/chartex" xmlns:cx2="http://schemas.microsoft.com/office/drawing/2015/10/21/chartex" xmlns:cx3="http://schemas.microsoft.com/office/drawing/2016/5/9/chartex" xmlns:cx4="http://schemas.microsoft.com/office/drawing/2016/5/10/chartex" xmlns:cx5="http://schemas.microsoft.com/office/drawing/2016/5/11/chartex" xmlns:cx6="http://schemas.microsoft.com/office/drawing/2016/5/12/chartex" xmlns:cx7="http://schemas.microsoft.com/office/drawing/2016/5/13/chartex" xmlns:cx8="http://schemas.microsoft.com/office/drawing/2016/5/14/chartex" xmlns:mc="http://schemas.openxmlformats.org/markup-compatibility/2006" xmlns:aink="http://schemas.microsoft.com/office/drawing/2016/ink" xmlns:am3d="http://schemas.microsoft.com/office/drawing/2017/model3d" xmlns:o="urn:schemas-microsoft-com:office:office" xmlns:oel="http://schemas.microsoft.com/office/2019/extlst" xmlns:r="http://schemas.openxmlformats.org/officeDocument/2006/relationships" xmlns:m="http://schemas.openxmlformats.org/officeDocument/2006/math" xmlns:v="urn:schemas-microsoft-com:vml" xmlns:wp14="http://schemas.microsoft.com/office/word/2010/wordprocessingDrawing" xmlns:wp="http://schemas.openxmlformats.org/drawingml/2006/wordprocessingDrawing" xmlns:w10="urn:schemas-microsoft-com:office:word" xmlns:w="http://schemas.openxmlformats.org/wordprocessingml/2006/main" xmlns:w14="http://schemas.microsoft.com/office/word/2010/wordml" xmlns:w15="http://schemas.microsoft.com/office/word/2012/wordml" xmlns:w16cex="http://schemas.microsoft.com/office/word/2018/wordml/cex" xmlns:w16cid="http://schemas.microsoft.com/office/word/2016/wordml/cid" xmlns:w16="http://schemas.microsoft.com/office/word/2018/wordml" xmlns:w16sdtdh="http://schemas.microsoft.com/office/word/2020/wordml/sdtdatahash" xmlns:w16se="http://schemas.microsoft.com/office/word/2015/wordml/symex" xmlns:wpg="http://schemas.microsoft.com/office/word/2010/wordprocessingGroup" xmlns:wpi="http://schemas.microsoft.com/office/word/2010/wordprocessingInk" xmlns:wne="http://schemas.microsoft.com/office/word/2006/wordml" xmlns:wps="http://schemas.microsoft.com/office/word/2010/wordprocessingShape" mc:Ignorable="w14 w15 w16se w16cid w16 w16cex w16sdtdh wp14">
   <w:footnote w:type="separator" w:id="-1">
     <w:p>
       <w:pPr>
@@ -4976,25 +4805,38 @@
 </file>
 
 <file path=word/header1.xml><?xml version="1.0" encoding="utf-8"?>
-<w:hdr xmlns:wpc="http://schemas.microsoft.com/office/word/2010/wordprocessingCanvas" xmlns:cx="http://schemas.microsoft.com/office/drawing/2014/chartex" xmlns:cx1="http://schemas.microsoft.com/office/drawing/2015/9/8/chartex" xmlns:cx2="http://schemas.microsoft.com/office/drawing/2015/10/21/chartex" xmlns:cx3="http://schemas.microsoft.com/office/drawing/2016/5/9/chartex" xmlns:cx4="http://schemas.microsoft.com/office/drawing/2016/5/10/chartex" xmlns:cx5="http://schemas.microsoft.com/office/drawing/2016/5/11/chartex" xmlns:cx6="http://schemas.microsoft.com/office/drawing/2016/5/12/chartex" xmlns:cx7="http://schemas.microsoft.com/office/drawing/2016/5/13/chartex" xmlns:cx8="http://schemas.microsoft.com/office/drawing/2016/5/14/chartex" xmlns:mc="http://schemas.openxmlformats.org/markup-compatibility/2006" xmlns:aink="http://schemas.microsoft.com/office/drawing/2016/ink" xmlns:am3d="http://schemas.microsoft.com/office/drawing/2017/model3d" xmlns:o="urn:schemas-microsoft-com:office:office" xmlns:r="http://schemas.openxmlformats.org/officeDocument/2006/relationships" xmlns:m="http://schemas.openxmlformats.org/officeDocument/2006/math" xmlns:v="urn:schemas-microsoft-com:vml" xmlns:wp14="http://schemas.microsoft.com/office/word/2010/wordprocessingDrawing" xmlns:wp="http://schemas.openxmlformats.org/drawingml/2006/wordprocessingDrawing" xmlns:w10="urn:schemas-microsoft-com:office:word" xmlns:w="http://schemas.openxmlformats.org/wordprocessingml/2006/main" xmlns:w14="http://schemas.microsoft.com/office/word/2010/wordml" xmlns:w15="http://schemas.microsoft.com/office/word/2012/wordml" xmlns:w16cex="http://schemas.microsoft.com/office/word/2018/wordml/cex" xmlns:w16cid="http://schemas.microsoft.com/office/word/2016/wordml/cid" xmlns:w16="http://schemas.microsoft.com/office/word/2018/wordml" xmlns:w16sdtdh="http://schemas.microsoft.com/office/word/2020/wordml/sdtdatahash" xmlns:w16se="http://schemas.microsoft.com/office/word/2015/wordml/symex" xmlns:wpg="http://schemas.microsoft.com/office/word/2010/wordprocessingGroup" xmlns:wpi="http://schemas.microsoft.com/office/word/2010/wordprocessingInk" xmlns:wne="http://schemas.microsoft.com/office/word/2006/wordml" xmlns:wps="http://schemas.microsoft.com/office/word/2010/wordprocessingShape" mc:Ignorable="w14 w15 w16se w16cid w16 w16cex w16sdtdh wp14">
+<w:hdr xmlns:wpc="http://schemas.microsoft.com/office/word/2010/wordprocessingCanvas" xmlns:cx="http://schemas.microsoft.com/office/drawing/2014/chartex" xmlns:cx1="http://schemas.microsoft.com/office/drawing/2015/9/8/chartex" xmlns:cx2="http://schemas.microsoft.com/office/drawing/2015/10/21/chartex" xmlns:cx3="http://schemas.microsoft.com/office/drawing/2016/5/9/chartex" xmlns:cx4="http://schemas.microsoft.com/office/drawing/2016/5/10/chartex" xmlns:cx5="http://schemas.microsoft.com/office/drawing/2016/5/11/chartex" xmlns:cx6="http://schemas.microsoft.com/office/drawing/2016/5/12/chartex" xmlns:cx7="http://schemas.microsoft.com/office/drawing/2016/5/13/chartex" xmlns:cx8="http://schemas.microsoft.com/office/drawing/2016/5/14/chartex" xmlns:mc="http://schemas.openxmlformats.org/markup-compatibility/2006" xmlns:aink="http://schemas.microsoft.com/office/drawing/2016/ink" xmlns:am3d="http://schemas.microsoft.com/office/drawing/2017/model3d" xmlns:o="urn:schemas-microsoft-com:office:office" xmlns:oel="http://schemas.microsoft.com/office/2019/extlst" xmlns:r="http://schemas.openxmlformats.org/officeDocument/2006/relationships" xmlns:m="http://schemas.openxmlformats.org/officeDocument/2006/math" xmlns:v="urn:schemas-microsoft-com:vml" xmlns:wp14="http://schemas.microsoft.com/office/word/2010/wordprocessingDrawing" xmlns:wp="http://schemas.openxmlformats.org/drawingml/2006/wordprocessingDrawing" xmlns:w10="urn:schemas-microsoft-com:office:word" xmlns:w="http://schemas.openxmlformats.org/wordprocessingml/2006/main" xmlns:w14="http://schemas.microsoft.com/office/word/2010/wordml" xmlns:w15="http://schemas.microsoft.com/office/word/2012/wordml" xmlns:w16cex="http://schemas.microsoft.com/office/word/2018/wordml/cex" xmlns:w16cid="http://schemas.microsoft.com/office/word/2016/wordml/cid" xmlns:w16="http://schemas.microsoft.com/office/word/2018/wordml" xmlns:w16sdtdh="http://schemas.microsoft.com/office/word/2020/wordml/sdtdatahash" xmlns:w16se="http://schemas.microsoft.com/office/word/2015/wordml/symex" xmlns:wpg="http://schemas.microsoft.com/office/word/2010/wordprocessingGroup" xmlns:wpi="http://schemas.microsoft.com/office/word/2010/wordprocessingInk" xmlns:wne="http://schemas.microsoft.com/office/word/2006/wordml" xmlns:wps="http://schemas.microsoft.com/office/word/2010/wordprocessingShape" mc:Ignorable="w14 w15 w16se w16cid w16 w16cex w16sdtdh wp14">
   <w:p>
     <w:pPr>
       <w:pStyle w:val="Intestazione"/>
     </w:pPr>
-    <w:fldSimple w:instr=" AUTHOR  \* MERGEFORMAT ">
-      <w:r>
-        <w:rPr>
-          <w:noProof/>
-        </w:rPr>
-        <w:t>Alessandro Sironi</w:t>
-      </w:r>
-    </w:fldSimple>
+    <w:r>
+      <w:fldChar w:fldCharType="begin"/>
+    </w:r>
+    <w:r>
+      <w:instrText xml:space="preserve"> AUTHOR  \* MERGEFORMAT </w:instrText>
+    </w:r>
+    <w:r>
+      <w:fldChar w:fldCharType="separate"/>
+    </w:r>
+    <w:r>
+      <w:rPr>
+        <w:noProof/>
+      </w:rPr>
+      <w:t>Alessandro Sironi</w:t>
+    </w:r>
+    <w:r>
+      <w:rPr>
+        <w:noProof/>
+      </w:rPr>
+      <w:fldChar w:fldCharType="end"/>
+    </w:r>
   </w:p>
 </w:hdr>
 </file>
 
 <file path=word/numbering.xml><?xml version="1.0" encoding="utf-8"?>
-<w:numbering xmlns:wpc="http://schemas.microsoft.com/office/word/2010/wordprocessingCanvas" xmlns:cx="http://schemas.microsoft.com/office/drawing/2014/chartex" xmlns:cx1="http://schemas.microsoft.com/office/drawing/2015/9/8/chartex" xmlns:cx2="http://schemas.microsoft.com/office/drawing/2015/10/21/chartex" xmlns:cx3="http://schemas.microsoft.com/office/drawing/2016/5/9/chartex" xmlns:cx4="http://schemas.microsoft.com/office/drawing/2016/5/10/chartex" xmlns:cx5="http://schemas.microsoft.com/office/drawing/2016/5/11/chartex" xmlns:cx6="http://schemas.microsoft.com/office/drawing/2016/5/12/chartex" xmlns:cx7="http://schemas.microsoft.com/office/drawing/2016/5/13/chartex" xmlns:cx8="http://schemas.microsoft.com/office/drawing/2016/5/14/chartex" xmlns:mc="http://schemas.openxmlformats.org/markup-compatibility/2006" xmlns:aink="http://schemas.microsoft.com/office/drawing/2016/ink" xmlns:am3d="http://schemas.microsoft.com/office/drawing/2017/model3d" xmlns:o="urn:schemas-microsoft-com:office:office" xmlns:r="http://schemas.openxmlformats.org/officeDocument/2006/relationships" xmlns:m="http://schemas.openxmlformats.org/officeDocument/2006/math" xmlns:v="urn:schemas-microsoft-com:vml" xmlns:wp14="http://schemas.microsoft.com/office/word/2010/wordprocessingDrawing" xmlns:wp="http://schemas.openxmlformats.org/drawingml/2006/wordprocessingDrawing" xmlns:w10="urn:schemas-microsoft-com:office:word" xmlns:w="http://schemas.openxmlformats.org/wordprocessingml/2006/main" xmlns:w14="http://schemas.microsoft.com/office/word/2010/wordml" xmlns:w15="http://schemas.microsoft.com/office/word/2012/wordml" xmlns:w16cex="http://schemas.microsoft.com/office/word/2018/wordml/cex" xmlns:w16cid="http://schemas.microsoft.com/office/word/2016/wordml/cid" xmlns:w16="http://schemas.microsoft.com/office/word/2018/wordml" xmlns:w16sdtdh="http://schemas.microsoft.com/office/word/2020/wordml/sdtdatahash" xmlns:w16se="http://schemas.microsoft.com/office/word/2015/wordml/symex" xmlns:wpg="http://schemas.microsoft.com/office/word/2010/wordprocessingGroup" xmlns:wpi="http://schemas.microsoft.com/office/word/2010/wordprocessingInk" xmlns:wne="http://schemas.microsoft.com/office/word/2006/wordml" xmlns:wps="http://schemas.microsoft.com/office/word/2010/wordprocessingShape" mc:Ignorable="w14 w15 w16se w16cid w16 w16cex w16sdtdh wp14">
+<w:numbering xmlns:wpc="http://schemas.microsoft.com/office/word/2010/wordprocessingCanvas" xmlns:cx="http://schemas.microsoft.com/office/drawing/2014/chartex" xmlns:cx1="http://schemas.microsoft.com/office/drawing/2015/9/8/chartex" xmlns:cx2="http://schemas.microsoft.com/office/drawing/2015/10/21/chartex" xmlns:cx3="http://schemas.microsoft.com/office/drawing/2016/5/9/chartex" xmlns:cx4="http://schemas.microsoft.com/office/drawing/2016/5/10/chartex" xmlns:cx5="http://schemas.microsoft.com/office/drawing/2016/5/11/chartex" xmlns:cx6="http://schemas.microsoft.com/office/drawing/2016/5/12/chartex" xmlns:cx7="http://schemas.microsoft.com/office/drawing/2016/5/13/chartex" xmlns:cx8="http://schemas.microsoft.com/office/drawing/2016/5/14/chartex" xmlns:mc="http://schemas.openxmlformats.org/markup-compatibility/2006" xmlns:aink="http://schemas.microsoft.com/office/drawing/2016/ink" xmlns:am3d="http://schemas.microsoft.com/office/drawing/2017/model3d" xmlns:o="urn:schemas-microsoft-com:office:office" xmlns:oel="http://schemas.microsoft.com/office/2019/extlst" xmlns:r="http://schemas.openxmlformats.org/officeDocument/2006/relationships" xmlns:m="http://schemas.openxmlformats.org/officeDocument/2006/math" xmlns:v="urn:schemas-microsoft-com:vml" xmlns:wp14="http://schemas.microsoft.com/office/word/2010/wordprocessingDrawing" xmlns:wp="http://schemas.openxmlformats.org/drawingml/2006/wordprocessingDrawing" xmlns:w10="urn:schemas-microsoft-com:office:word" xmlns:w="http://schemas.openxmlformats.org/wordprocessingml/2006/main" xmlns:w14="http://schemas.microsoft.com/office/word/2010/wordml" xmlns:w15="http://schemas.microsoft.com/office/word/2012/wordml" xmlns:w16cex="http://schemas.microsoft.com/office/word/2018/wordml/cex" xmlns:w16cid="http://schemas.microsoft.com/office/word/2016/wordml/cid" xmlns:w16="http://schemas.microsoft.com/office/word/2018/wordml" xmlns:w16sdtdh="http://schemas.microsoft.com/office/word/2020/wordml/sdtdatahash" xmlns:w16se="http://schemas.microsoft.com/office/word/2015/wordml/symex" xmlns:wpg="http://schemas.microsoft.com/office/word/2010/wordprocessingGroup" xmlns:wpi="http://schemas.microsoft.com/office/word/2010/wordprocessingInk" xmlns:wne="http://schemas.microsoft.com/office/word/2006/wordml" xmlns:wps="http://schemas.microsoft.com/office/word/2010/wordprocessingShape" mc:Ignorable="w14 w15 w16se w16cid w16 w16cex w16sdtdh wp14">
   <w:abstractNum w:abstractNumId="0" w15:restartNumberingAfterBreak="0">
     <w:nsid w:val="46E21A93"/>
     <w:multiLevelType w:val="hybridMultilevel"/>

</xml_diff>